<commit_message>
Close to the end!
</commit_message>
<xml_diff>
--- a/final-project/non-site-files/TIS SitePlan.docx
+++ b/final-project/non-site-files/TIS SitePlan.docx
@@ -4071,23 +4071,13 @@
       </w:r>
     </w:p>
     <w:p>
-      <w:proofErr w:type="gramStart"/>
-      <w:r>
-        <w:t>temples[</w:t>
-      </w:r>
-      <w:proofErr w:type="gramEnd"/>
-      <w:r>
-        <w:t>].name – Name of the temple</w:t>
-      </w:r>
-    </w:p>
-    <w:p>
-      <w:proofErr w:type="gramStart"/>
-      <w:r>
-        <w:t>temples[</w:t>
-      </w:r>
-      <w:proofErr w:type="gramEnd"/>
-      <w:r>
-        <w:t>].</w:t>
+      <w:r>
+        <w:t>temples[].name – Name of the temple</w:t>
+      </w:r>
+    </w:p>
+    <w:p>
+      <w:r>
+        <w:t>temples[].</w:t>
       </w:r>
       <w:proofErr w:type="spellStart"/>
       <w:r>
@@ -4107,13 +4097,8 @@
       </w:r>
     </w:p>
     <w:p>
-      <w:proofErr w:type="gramStart"/>
-      <w:r>
-        <w:t>temples[</w:t>
-      </w:r>
-      <w:proofErr w:type="gramEnd"/>
-      <w:r>
-        <w:t xml:space="preserve">].source – Source for information of this </w:t>
+      <w:r>
+        <w:t xml:space="preserve">temples[].source – Source for information of this </w:t>
       </w:r>
       <w:proofErr w:type="spellStart"/>
       <w:r>
@@ -4122,13 +4107,8 @@
       <w:proofErr w:type="spellEnd"/>
     </w:p>
     <w:p>
-      <w:proofErr w:type="gramStart"/>
-      <w:r>
-        <w:t>temples[</w:t>
-      </w:r>
-      <w:proofErr w:type="gramEnd"/>
-      <w:r>
-        <w:t>].</w:t>
+      <w:r>
+        <w:t>temples[].</w:t>
       </w:r>
       <w:proofErr w:type="spellStart"/>
       <w:r>
@@ -4140,13 +4120,8 @@
       </w:r>
     </w:p>
     <w:p>
-      <w:proofErr w:type="gramStart"/>
-      <w:r>
-        <w:t>temples[</w:t>
-      </w:r>
-      <w:proofErr w:type="gramEnd"/>
-      <w:r>
-        <w:t>].</w:t>
+      <w:r>
+        <w:t>temples[].</w:t>
       </w:r>
       <w:proofErr w:type="spellStart"/>
       <w:r>
@@ -4158,13 +4133,8 @@
       </w:r>
     </w:p>
     <w:p>
-      <w:proofErr w:type="gramStart"/>
-      <w:r>
-        <w:t>temples[</w:t>
-      </w:r>
-      <w:proofErr w:type="gramEnd"/>
-      <w:r>
-        <w:t>].</w:t>
+      <w:r>
+        <w:t>temples[].</w:t>
       </w:r>
       <w:proofErr w:type="spellStart"/>
       <w:r>
@@ -4176,13 +4146,8 @@
       </w:r>
     </w:p>
     <w:p>
-      <w:proofErr w:type="gramStart"/>
-      <w:r>
-        <w:t>temples[</w:t>
-      </w:r>
-      <w:proofErr w:type="gramEnd"/>
-      <w:r>
-        <w:t>].</w:t>
+      <w:r>
+        <w:t>temples[].</w:t>
       </w:r>
       <w:proofErr w:type="spellStart"/>
       <w:r>
@@ -4199,91 +4164,50 @@
       <w:proofErr w:type="spellEnd"/>
     </w:p>
     <w:p>
-      <w:proofErr w:type="gramStart"/>
-      <w:r>
-        <w:t>temples[</w:t>
-      </w:r>
-      <w:proofErr w:type="gramEnd"/>
-      <w:r>
-        <w:t>].telephone</w:t>
+      <w:r>
+        <w:t>temples[].telephone</w:t>
       </w:r>
       <w:r>
         <w:t xml:space="preserve"> – telephone number</w:t>
       </w:r>
     </w:p>
     <w:p>
-      <w:proofErr w:type="gramStart"/>
-      <w:r>
-        <w:t>temples[</w:t>
-      </w:r>
-      <w:proofErr w:type="gramEnd"/>
-      <w:r>
-        <w:t>].email – email address</w:t>
+      <w:r>
+        <w:t>temples[].email – email address</w:t>
       </w:r>
     </w:p>
     <w:p>
       <w:r>
         <w:lastRenderedPageBreak/>
-        <w:t>temples[</w:t>
-      </w:r>
-      <w:proofErr w:type="gramStart"/>
-      <w:r>
-        <w:t>].services</w:t>
-      </w:r>
-      <w:proofErr w:type="gramEnd"/>
-      <w:r>
-        <w:t>[] – List of services offered</w:t>
-      </w:r>
-    </w:p>
-    <w:p>
-      <w:r>
-        <w:t>temples[</w:t>
-      </w:r>
-      <w:proofErr w:type="gramStart"/>
-      <w:r>
-        <w:t>].history</w:t>
-      </w:r>
-      <w:proofErr w:type="gramEnd"/>
-      <w:r>
-        <w:t>[] – List of history events</w:t>
-      </w:r>
-    </w:p>
-    <w:p>
-      <w:r>
-        <w:t>temples[</w:t>
-      </w:r>
-      <w:proofErr w:type="gramStart"/>
-      <w:r>
-        <w:t>].</w:t>
+        <w:t>temples[].services[] – List of services offered</w:t>
+      </w:r>
+    </w:p>
+    <w:p>
+      <w:r>
+        <w:t>temples[].history[] – List of history events</w:t>
+      </w:r>
+    </w:p>
+    <w:p>
+      <w:r>
+        <w:t>temples[].</w:t>
       </w:r>
       <w:proofErr w:type="spellStart"/>
       <w:r>
         <w:t>templeclosureschedule</w:t>
       </w:r>
       <w:proofErr w:type="spellEnd"/>
-      <w:proofErr w:type="gramEnd"/>
       <w:r>
         <w:t>[] – List of closures</w:t>
       </w:r>
     </w:p>
     <w:p>
-      <w:proofErr w:type="gramStart"/>
-      <w:r>
-        <w:t>temples[</w:t>
-      </w:r>
-      <w:proofErr w:type="gramEnd"/>
-      <w:r>
-        <w:t>].summary – Simple note of info about the temple</w:t>
-      </w:r>
-    </w:p>
-    <w:p>
-      <w:proofErr w:type="gramStart"/>
-      <w:r>
-        <w:t>temples[</w:t>
-      </w:r>
-      <w:proofErr w:type="gramEnd"/>
-      <w:r>
-        <w:t>].</w:t>
+      <w:r>
+        <w:t>temples[].summary – Simple note of info about the temple</w:t>
+      </w:r>
+    </w:p>
+    <w:p>
+      <w:r>
+        <w:t>temples[].</w:t>
       </w:r>
       <w:proofErr w:type="spellStart"/>
       <w:r>
@@ -4308,180 +4232,138 @@
       <w:proofErr w:type="spellEnd"/>
       <w:r>
         <w:t xml:space="preserve"> – Link to the Fulltime Missionary Page</w:t>
+      </w:r>
+    </w:p>
+    <w:p>
+      <w:pPr>
+        <w:pStyle w:val="Heading2"/>
+      </w:pPr>
+      <w:r>
+        <w:t>Ordinance Schedule</w:t>
+      </w:r>
+    </w:p>
+    <w:p>
+      <w:r>
+        <w:t>temples[].</w:t>
+      </w:r>
+      <w:proofErr w:type="spellStart"/>
+      <w:r>
+        <w:t>ordinanceschedule.baptism</w:t>
+      </w:r>
+      <w:proofErr w:type="spellEnd"/>
+      <w:r>
+        <w:t>.&lt;day of week&gt;</w:t>
+      </w:r>
+      <w:r>
+        <w:t>[]</w:t>
+      </w:r>
+      <w:r>
+        <w:t xml:space="preserve"> – List of schedules “Sunday – Saturday” lowercase</w:t>
+      </w:r>
+    </w:p>
+    <w:p>
+      <w:r>
+        <w:t>temples[].</w:t>
+      </w:r>
+      <w:proofErr w:type="spellStart"/>
+      <w:r>
+        <w:t>ordinanceschedule.initatory</w:t>
+      </w:r>
+      <w:proofErr w:type="spellEnd"/>
+      <w:r>
+        <w:t>.&lt;day of week&gt;[]</w:t>
+      </w:r>
+      <w:r>
+        <w:t xml:space="preserve"> – List of schedules “Sunday – Saturday” lowercase</w:t>
+      </w:r>
+    </w:p>
+    <w:p>
+      <w:r>
+        <w:t>temples[].</w:t>
+      </w:r>
+      <w:proofErr w:type="spellStart"/>
+      <w:r>
+        <w:t>ordinanceschedule.endowment</w:t>
+      </w:r>
+      <w:proofErr w:type="spellEnd"/>
+      <w:r>
+        <w:t>.&lt;day of week&gt;[]</w:t>
+      </w:r>
+      <w:r>
+        <w:t xml:space="preserve"> – List of schedules “Sunday – Saturday” lowercase</w:t>
+      </w:r>
+    </w:p>
+    <w:p>
+      <w:r>
+        <w:t>temples[].</w:t>
+      </w:r>
+      <w:proofErr w:type="spellStart"/>
+      <w:r>
+        <w:t>ordinanceschedule.sealing</w:t>
+      </w:r>
+      <w:proofErr w:type="spellEnd"/>
+      <w:r>
+        <w:t>.&lt;day of week&gt;[]</w:t>
+      </w:r>
+      <w:r>
+        <w:t xml:space="preserve"> </w:t>
+      </w:r>
+      <w:r>
+        <w:t>– List of schedule</w:t>
+      </w:r>
+      <w:r>
+        <w:t>s</w:t>
+      </w:r>
+      <w:r>
+        <w:t xml:space="preserve"> “Sunday – Saturday” lowercase</w:t>
+      </w:r>
+    </w:p>
+    <w:p>
+      <w:pPr>
+        <w:pStyle w:val="Heading2"/>
+      </w:pPr>
+      <w:r>
+        <w:t>Images</w:t>
+      </w:r>
+    </w:p>
+    <w:p>
+      <w:r>
+        <w:t>temples[].</w:t>
+      </w:r>
+      <w:proofErr w:type="spellStart"/>
+      <w:r>
+        <w:t>images</w:t>
+      </w:r>
+      <w:r>
+        <w:t>.path</w:t>
+      </w:r>
+      <w:proofErr w:type="spellEnd"/>
+      <w:r>
+        <w:t xml:space="preserve"> – path to the images for this temple</w:t>
       </w:r>
       <w:bookmarkStart w:id="0" w:name="_GoBack"/>
       <w:bookmarkEnd w:id="0"/>
     </w:p>
     <w:p>
-      <w:pPr>
-        <w:pStyle w:val="Heading2"/>
-      </w:pPr>
-      <w:r>
-        <w:t>Ordinance Schedule</w:t>
-      </w:r>
-    </w:p>
-    <w:p>
-      <w:proofErr w:type="gramStart"/>
-      <w:r>
-        <w:t>temples[</w:t>
-      </w:r>
-      <w:proofErr w:type="gramEnd"/>
-      <w:r>
-        <w:t>].</w:t>
+      <w:r>
+        <w:t>temples[].</w:t>
       </w:r>
       <w:proofErr w:type="spellStart"/>
       <w:r>
-        <w:t>ordinanceschedule.baptism</w:t>
+        <w:t>images.activities</w:t>
       </w:r>
       <w:proofErr w:type="spellEnd"/>
       <w:r>
-        <w:t>.&lt;day of week&gt;</w:t>
-      </w:r>
-      <w:r>
-        <w:t>[]</w:t>
-      </w:r>
-      <w:r>
-        <w:t xml:space="preserve"> – List of schedules “Sunday – Saturday” lowercase</w:t>
-      </w:r>
-    </w:p>
-    <w:p>
-      <w:proofErr w:type="gramStart"/>
-      <w:r>
-        <w:t>temples[</w:t>
-      </w:r>
-      <w:proofErr w:type="gramEnd"/>
-      <w:r>
-        <w:t>].</w:t>
+        <w:t>[] – Relating to the activities pictures</w:t>
+      </w:r>
+    </w:p>
+    <w:p>
+      <w:r>
+        <w:t>temples[].</w:t>
       </w:r>
       <w:proofErr w:type="spellStart"/>
       <w:r>
-        <w:t>ordinanceschedule.initatory</w:t>
-      </w:r>
-      <w:proofErr w:type="spellEnd"/>
-      <w:r>
-        <w:t>.&lt;day of week&gt;[]</w:t>
-      </w:r>
-      <w:r>
-        <w:t xml:space="preserve"> – List of schedules “Sunday – Saturday” lowercase</w:t>
-      </w:r>
-    </w:p>
-    <w:p>
-      <w:proofErr w:type="gramStart"/>
-      <w:r>
-        <w:t>temples[</w:t>
-      </w:r>
-      <w:proofErr w:type="gramEnd"/>
-      <w:r>
-        <w:t>].</w:t>
-      </w:r>
-      <w:proofErr w:type="spellStart"/>
-      <w:r>
-        <w:t>ordinanceschedule.endowment</w:t>
-      </w:r>
-      <w:proofErr w:type="spellEnd"/>
-      <w:r>
-        <w:t>.&lt;day of week&gt;[]</w:t>
-      </w:r>
-      <w:r>
-        <w:t xml:space="preserve"> – List of schedules “Sunday – Saturday” lowercase</w:t>
-      </w:r>
-    </w:p>
-    <w:p>
-      <w:proofErr w:type="gramStart"/>
-      <w:r>
-        <w:t>temples[</w:t>
-      </w:r>
-      <w:proofErr w:type="gramEnd"/>
-      <w:r>
-        <w:t>].</w:t>
-      </w:r>
-      <w:proofErr w:type="spellStart"/>
-      <w:r>
-        <w:t>ordinanceschedule.sealing</w:t>
-      </w:r>
-      <w:proofErr w:type="spellEnd"/>
-      <w:r>
-        <w:t>.&lt;day of week&gt;[]</w:t>
-      </w:r>
-      <w:r>
-        <w:t xml:space="preserve"> </w:t>
-      </w:r>
-      <w:r>
-        <w:t>– List of schedule</w:t>
-      </w:r>
-      <w:r>
-        <w:t>s</w:t>
-      </w:r>
-      <w:r>
-        <w:t xml:space="preserve"> “Sunday – Saturday” lowercase</w:t>
-      </w:r>
-    </w:p>
-    <w:p>
-      <w:pPr>
-        <w:pStyle w:val="Heading2"/>
-      </w:pPr>
-      <w:r>
-        <w:t>Images</w:t>
-      </w:r>
-    </w:p>
-    <w:p>
-      <w:proofErr w:type="gramStart"/>
-      <w:r>
-        <w:t>temples[</w:t>
-      </w:r>
-      <w:proofErr w:type="gramEnd"/>
-      <w:r>
-        <w:t>].</w:t>
-      </w:r>
-      <w:proofErr w:type="spellStart"/>
-      <w:r>
-        <w:t>images</w:t>
-      </w:r>
-      <w:r>
-        <w:t>.path</w:t>
-      </w:r>
-      <w:proofErr w:type="spellEnd"/>
-      <w:r>
-        <w:t xml:space="preserve"> – path to the images for this temple</w:t>
-      </w:r>
-    </w:p>
-    <w:p/>
-    <w:p>
-      <w:r>
-        <w:t>temples[</w:t>
-      </w:r>
-      <w:proofErr w:type="gramStart"/>
-      <w:r>
-        <w:t>].</w:t>
-      </w:r>
-      <w:proofErr w:type="spellStart"/>
-      <w:r>
-        <w:t>images</w:t>
-      </w:r>
-      <w:proofErr w:type="gramEnd"/>
-      <w:r>
-        <w:t>.activities</w:t>
-      </w:r>
-      <w:proofErr w:type="spellEnd"/>
-      <w:r>
-        <w:t>[] – Relating to the activities pictures</w:t>
-      </w:r>
-    </w:p>
-    <w:p>
-      <w:r>
-        <w:t>temples[</w:t>
-      </w:r>
-      <w:proofErr w:type="gramStart"/>
-      <w:r>
-        <w:t>].</w:t>
-      </w:r>
-      <w:proofErr w:type="spellStart"/>
-      <w:r>
-        <w:t>images</w:t>
-      </w:r>
-      <w:proofErr w:type="gramEnd"/>
-      <w:r>
-        <w:t>.temple</w:t>
+        <w:t>images.temple</w:t>
       </w:r>
       <w:proofErr w:type="spellEnd"/>
       <w:r>
@@ -4496,13 +4378,8 @@
           <w:numId w:val="4"/>
         </w:numPr>
       </w:pPr>
-      <w:proofErr w:type="gramStart"/>
-      <w:r>
-        <w:t>.filename</w:t>
-      </w:r>
-      <w:proofErr w:type="gramEnd"/>
-      <w:r>
-        <w:t xml:space="preserve"> – base filename without extension. Assume .jpg in </w:t>
+      <w:r>
+        <w:t xml:space="preserve">.filename – base filename without extension. Assume .jpg in </w:t>
       </w:r>
       <w:proofErr w:type="spellStart"/>
       <w:r>
@@ -4521,7 +4398,6 @@
           <w:numId w:val="4"/>
         </w:numPr>
       </w:pPr>
-      <w:proofErr w:type="gramStart"/>
       <w:r>
         <w:rPr>
           <w:rFonts w:ascii="Times New Roman" w:eastAsia="Times New Roman" w:hAnsi="Times New Roman" w:cs="Times New Roman"/>
@@ -4531,11 +4407,7 @@
         <w:t>.</w:t>
       </w:r>
       <w:r>
-        <w:t>desc</w:t>
-      </w:r>
-      <w:proofErr w:type="gramEnd"/>
-      <w:r>
-        <w:t xml:space="preserve"> – description to be used for ALT and TITLE</w:t>
+        <w:t>desc – description to be used for ALT and TITLE</w:t>
       </w:r>
     </w:p>
     <w:p>
@@ -4546,13 +4418,8 @@
           <w:numId w:val="4"/>
         </w:numPr>
       </w:pPr>
-      <w:proofErr w:type="gramStart"/>
-      <w:r>
-        <w:t>.source</w:t>
-      </w:r>
-      <w:proofErr w:type="gramEnd"/>
-      <w:r>
-        <w:t xml:space="preserve"> – source of the image</w:t>
+      <w:r>
+        <w:t>.source – source of the image</w:t>
       </w:r>
     </w:p>
     <w:p>
@@ -4564,16 +4431,11 @@
       </w:r>
     </w:p>
     <w:p>
-      <w:proofErr w:type="gramStart"/>
       <w:r>
         <w:t>t</w:t>
       </w:r>
       <w:r>
-        <w:t>emples[</w:t>
-      </w:r>
-      <w:proofErr w:type="gramEnd"/>
-      <w:r>
-        <w:t>].p</w:t>
+        <w:t>emples[].p</w:t>
       </w:r>
       <w:r>
         <w:t>roperty-</w:t>
@@ -4594,13 +4456,8 @@
       </w:r>
     </w:p>
     <w:p>
-      <w:proofErr w:type="gramStart"/>
-      <w:r>
-        <w:t>temples[</w:t>
-      </w:r>
-      <w:proofErr w:type="gramEnd"/>
-      <w:r>
-        <w:t>].property-</w:t>
+      <w:r>
+        <w:t>temples[].property-</w:t>
       </w:r>
       <w:proofErr w:type="spellStart"/>
       <w:r>
@@ -4621,13 +4478,8 @@
       </w:r>
     </w:p>
     <w:p>
-      <w:proofErr w:type="gramStart"/>
-      <w:r>
-        <w:t>temples[</w:t>
-      </w:r>
-      <w:proofErr w:type="gramEnd"/>
-      <w:r>
-        <w:t>].property-</w:t>
+      <w:r>
+        <w:t>temples[].property-</w:t>
       </w:r>
       <w:proofErr w:type="spellStart"/>
       <w:r>
@@ -4642,13 +4494,8 @@
       </w:r>
     </w:p>
     <w:p>
-      <w:proofErr w:type="gramStart"/>
-      <w:r>
-        <w:t>temples[</w:t>
-      </w:r>
-      <w:proofErr w:type="gramEnd"/>
-      <w:r>
-        <w:t>].property-</w:t>
+      <w:r>
+        <w:t>temples[].property-</w:t>
       </w:r>
       <w:proofErr w:type="spellStart"/>
       <w:r>
@@ -4661,19 +4508,11 @@
     </w:p>
     <w:p>
       <w:r>
-        <w:t>temples[</w:t>
-      </w:r>
-      <w:proofErr w:type="gramStart"/>
-      <w:r>
-        <w:t>].property</w:t>
-      </w:r>
-      <w:proofErr w:type="gramEnd"/>
-      <w:r>
-        <w:t>-</w:t>
+        <w:t>temples[].</w:t>
       </w:r>
       <w:proofErr w:type="spellStart"/>
       <w:r>
-        <w:t>info.</w:t>
+        <w:t>propertyinfo.</w:t>
       </w:r>
       <w:r>
         <w:t>images</w:t>
@@ -4688,19 +4527,11 @@
     </w:p>
     <w:p>
       <w:r>
-        <w:t>temples[</w:t>
-      </w:r>
-      <w:proofErr w:type="gramStart"/>
-      <w:r>
-        <w:t>].property</w:t>
-      </w:r>
-      <w:proofErr w:type="gramEnd"/>
-      <w:r>
-        <w:t>-</w:t>
+        <w:t>temples[].</w:t>
       </w:r>
       <w:proofErr w:type="spellStart"/>
       <w:r>
-        <w:t>info.images.interior</w:t>
+        <w:t>propertyinfo.images.interior</w:t>
       </w:r>
       <w:proofErr w:type="spellEnd"/>
       <w:r>
@@ -4709,19 +4540,11 @@
     </w:p>
     <w:p>
       <w:r>
-        <w:t>temples[</w:t>
-      </w:r>
-      <w:proofErr w:type="gramStart"/>
-      <w:r>
-        <w:t>].property</w:t>
-      </w:r>
-      <w:proofErr w:type="gramEnd"/>
-      <w:r>
-        <w:t>-</w:t>
+        <w:t>temples[].</w:t>
       </w:r>
       <w:proofErr w:type="spellStart"/>
       <w:r>
-        <w:t>info.images.interior</w:t>
+        <w:t>propertyinfo.images.interior</w:t>
       </w:r>
       <w:proofErr w:type="spellEnd"/>
       <w:r>
@@ -4730,19 +4553,11 @@
     </w:p>
     <w:p>
       <w:r>
-        <w:t>temples[</w:t>
-      </w:r>
-      <w:proofErr w:type="gramStart"/>
-      <w:r>
-        <w:t>].property</w:t>
-      </w:r>
-      <w:proofErr w:type="gramEnd"/>
-      <w:r>
-        <w:t>-</w:t>
+        <w:t>temples[].</w:t>
       </w:r>
       <w:proofErr w:type="spellStart"/>
       <w:r>
-        <w:t>info.images.interior</w:t>
+        <w:t>propertyinfo.images.interior</w:t>
       </w:r>
       <w:proofErr w:type="spellEnd"/>
       <w:r>
@@ -4751,19 +4566,11 @@
     </w:p>
     <w:p>
       <w:r>
-        <w:t>temples[</w:t>
-      </w:r>
-      <w:proofErr w:type="gramStart"/>
-      <w:r>
-        <w:t>].property</w:t>
-      </w:r>
-      <w:proofErr w:type="gramEnd"/>
-      <w:r>
-        <w:t>-</w:t>
+        <w:t>temples[].</w:t>
       </w:r>
       <w:proofErr w:type="spellStart"/>
       <w:r>
-        <w:t>info.images.exterior</w:t>
+        <w:t>propertyinfo.images.exterior</w:t>
       </w:r>
       <w:proofErr w:type="spellEnd"/>
       <w:r>
@@ -4772,19 +4579,11 @@
     </w:p>
     <w:p>
       <w:r>
-        <w:t>temples[</w:t>
-      </w:r>
-      <w:proofErr w:type="gramStart"/>
-      <w:r>
-        <w:t>].property</w:t>
-      </w:r>
-      <w:proofErr w:type="gramEnd"/>
-      <w:r>
-        <w:t>-</w:t>
+        <w:t>temples[].</w:t>
       </w:r>
       <w:proofErr w:type="spellStart"/>
       <w:r>
-        <w:t>info.images.exterior</w:t>
+        <w:t>propertyinfo.images.exterior</w:t>
       </w:r>
       <w:proofErr w:type="spellEnd"/>
       <w:r>
@@ -4793,19 +4592,11 @@
     </w:p>
     <w:p>
       <w:r>
-        <w:t>temples[</w:t>
-      </w:r>
-      <w:proofErr w:type="gramStart"/>
-      <w:r>
-        <w:t>].property</w:t>
-      </w:r>
-      <w:proofErr w:type="gramEnd"/>
-      <w:r>
-        <w:t>-</w:t>
+        <w:t>temples[].</w:t>
       </w:r>
       <w:proofErr w:type="spellStart"/>
       <w:r>
-        <w:t>info.images.exterior</w:t>
+        <w:t>propertyinfo.images.exterior</w:t>
       </w:r>
       <w:proofErr w:type="spellEnd"/>
       <w:r>
@@ -4814,19 +4605,11 @@
     </w:p>
     <w:p>
       <w:r>
-        <w:t>temples[</w:t>
-      </w:r>
-      <w:proofErr w:type="gramStart"/>
-      <w:r>
-        <w:t>].property</w:t>
-      </w:r>
-      <w:proofErr w:type="gramEnd"/>
-      <w:r>
-        <w:t>-</w:t>
+        <w:t>temples[].</w:t>
       </w:r>
       <w:proofErr w:type="spellStart"/>
       <w:r>
-        <w:t>info.images.exterior</w:t>
+        <w:t>propertyinfo.images.exterior</w:t>
       </w:r>
       <w:proofErr w:type="spellEnd"/>
       <w:r>
@@ -4835,19 +4618,11 @@
     </w:p>
     <w:p>
       <w:r>
-        <w:t>temples[</w:t>
-      </w:r>
-      <w:proofErr w:type="gramStart"/>
-      <w:r>
-        <w:t>].property</w:t>
-      </w:r>
-      <w:proofErr w:type="gramEnd"/>
-      <w:r>
-        <w:t>-</w:t>
+        <w:t>temples[].</w:t>
       </w:r>
       <w:proofErr w:type="spellStart"/>
       <w:r>
-        <w:t>info.images.kitchen</w:t>
+        <w:t>propertyinfo.images.kitchen</w:t>
       </w:r>
       <w:proofErr w:type="spellEnd"/>
       <w:r>
@@ -4856,19 +4631,11 @@
     </w:p>
     <w:p>
       <w:r>
-        <w:t>temples[</w:t>
-      </w:r>
-      <w:proofErr w:type="gramStart"/>
-      <w:r>
-        <w:t>].property</w:t>
-      </w:r>
-      <w:proofErr w:type="gramEnd"/>
-      <w:r>
-        <w:t>-</w:t>
+        <w:t>temples[].</w:t>
       </w:r>
       <w:proofErr w:type="spellStart"/>
       <w:r>
-        <w:t>info.images.kitchen</w:t>
+        <w:t>propertyinfo.images.kitchen</w:t>
       </w:r>
       <w:proofErr w:type="spellEnd"/>
       <w:r>
@@ -4877,19 +4644,11 @@
     </w:p>
     <w:p>
       <w:r>
-        <w:t>temples[</w:t>
-      </w:r>
-      <w:proofErr w:type="gramStart"/>
-      <w:r>
-        <w:t>].property</w:t>
-      </w:r>
-      <w:proofErr w:type="gramEnd"/>
-      <w:r>
-        <w:t>-</w:t>
+        <w:t>temples[].</w:t>
       </w:r>
       <w:proofErr w:type="spellStart"/>
       <w:r>
-        <w:t>info.images.kitchen</w:t>
+        <w:t>propertyinfo.images.kitchen</w:t>
       </w:r>
       <w:proofErr w:type="spellEnd"/>
       <w:r>
@@ -4898,7 +4657,6 @@
     </w:p>
     <w:p>
       <w:proofErr w:type="spellStart"/>
-      <w:proofErr w:type="gramStart"/>
       <w:r>
         <w:t>receptioninfo.re</w:t>
       </w:r>
@@ -4909,7 +4667,6 @@
         <w:t>link</w:t>
       </w:r>
       <w:proofErr w:type="spellEnd"/>
-      <w:proofErr w:type="gramEnd"/>
       <w:r>
         <w:t xml:space="preserve"> – Link to the re</w:t>
       </w:r>
@@ -4919,7 +4676,6 @@
     </w:p>
     <w:p>
       <w:proofErr w:type="spellStart"/>
-      <w:proofErr w:type="gramStart"/>
       <w:r>
         <w:t>receptioninfo.</w:t>
       </w:r>
@@ -4927,7 +4683,6 @@
         <w:t>cateringlink</w:t>
       </w:r>
       <w:proofErr w:type="spellEnd"/>
-      <w:proofErr w:type="gramEnd"/>
       <w:r>
         <w:t xml:space="preserve"> – </w:t>
       </w:r>
@@ -4937,31 +4692,26 @@
     </w:p>
     <w:p>
       <w:proofErr w:type="spellStart"/>
-      <w:proofErr w:type="gramStart"/>
       <w:r>
         <w:t>receptioninfo.summary</w:t>
       </w:r>
       <w:proofErr w:type="spellEnd"/>
-      <w:proofErr w:type="gramEnd"/>
       <w:r>
         <w:t>[] – List of reception services and amenities</w:t>
       </w:r>
     </w:p>
     <w:p>
       <w:proofErr w:type="spellStart"/>
-      <w:proofErr w:type="gramStart"/>
       <w:r>
         <w:t>receptioninfo.catering</w:t>
       </w:r>
       <w:proofErr w:type="spellEnd"/>
-      <w:proofErr w:type="gramEnd"/>
       <w:r>
         <w:t>[] – List of catering services</w:t>
       </w:r>
     </w:p>
     <w:p>
       <w:proofErr w:type="spellStart"/>
-      <w:proofErr w:type="gramStart"/>
       <w:r>
         <w:t>receptioninfo.</w:t>
       </w:r>
@@ -4969,45 +4719,180 @@
         <w:t>imagepath</w:t>
       </w:r>
       <w:proofErr w:type="spellEnd"/>
-      <w:proofErr w:type="gramEnd"/>
       <w:r>
         <w:t xml:space="preserve"> – image path for reception images</w:t>
       </w:r>
     </w:p>
     <w:p>
       <w:proofErr w:type="spellStart"/>
-      <w:proofErr w:type="gramStart"/>
       <w:r>
         <w:t>receptioninfo.images</w:t>
       </w:r>
       <w:proofErr w:type="spellEnd"/>
-      <w:proofErr w:type="gramEnd"/>
       <w:r>
         <w:t>[].filename – Filename of image</w:t>
       </w:r>
     </w:p>
     <w:p>
       <w:proofErr w:type="spellStart"/>
-      <w:proofErr w:type="gramStart"/>
       <w:r>
         <w:t>receptioninfo.images</w:t>
       </w:r>
       <w:proofErr w:type="spellEnd"/>
-      <w:proofErr w:type="gramEnd"/>
       <w:r>
         <w:t>[].desc – description of the image</w:t>
       </w:r>
     </w:p>
     <w:p>
       <w:proofErr w:type="spellStart"/>
-      <w:proofErr w:type="gramStart"/>
       <w:r>
         <w:t>receptioninfo.images</w:t>
       </w:r>
       <w:proofErr w:type="spellEnd"/>
-      <w:proofErr w:type="gramEnd"/>
       <w:r>
         <w:t>[].source – source of the image file</w:t>
+      </w:r>
+    </w:p>
+    <w:p>
+      <w:proofErr w:type="spellStart"/>
+      <w:r>
+        <w:t>corpinfo</w:t>
+      </w:r>
+      <w:r>
+        <w:t>.</w:t>
+      </w:r>
+      <w:r>
+        <w:t>address</w:t>
+      </w:r>
+      <w:r>
+        <w:t>.</w:t>
+      </w:r>
+      <w:r>
+        <w:t>street</w:t>
+      </w:r>
+      <w:proofErr w:type="spellEnd"/>
+      <w:r>
+        <w:t xml:space="preserve"> – Corporate’s</w:t>
+      </w:r>
+      <w:r>
+        <w:t xml:space="preserve"> street address</w:t>
+      </w:r>
+    </w:p>
+    <w:p>
+      <w:proofErr w:type="spellStart"/>
+      <w:r>
+        <w:t>corpinfo.address.</w:t>
+      </w:r>
+      <w:r>
+        <w:t>city</w:t>
+      </w:r>
+      <w:proofErr w:type="spellEnd"/>
+      <w:r>
+        <w:t xml:space="preserve"> – </w:t>
+      </w:r>
+      <w:r>
+        <w:t>C</w:t>
+      </w:r>
+      <w:r>
+        <w:t>orporate</w:t>
+      </w:r>
+      <w:r>
+        <w:t>’s</w:t>
+      </w:r>
+      <w:r>
+        <w:t xml:space="preserve"> </w:t>
+      </w:r>
+      <w:r>
+        <w:t>city</w:t>
+      </w:r>
+    </w:p>
+    <w:p>
+      <w:proofErr w:type="spellStart"/>
+      <w:r>
+        <w:t>corpinfo.address.</w:t>
+      </w:r>
+      <w:r>
+        <w:t>state</w:t>
+      </w:r>
+      <w:proofErr w:type="spellEnd"/>
+      <w:r>
+        <w:t xml:space="preserve"> – Corporate’s</w:t>
+      </w:r>
+      <w:r>
+        <w:t xml:space="preserve"> state</w:t>
+      </w:r>
+    </w:p>
+    <w:p>
+      <w:proofErr w:type="spellStart"/>
+      <w:r>
+        <w:t>corpinfo.address.</w:t>
+      </w:r>
+      <w:r>
+        <w:t>stateabbr</w:t>
+      </w:r>
+      <w:proofErr w:type="spellEnd"/>
+      <w:r>
+        <w:t xml:space="preserve"> – Corporate’s</w:t>
+      </w:r>
+      <w:r>
+        <w:t xml:space="preserve"> state’s abbreviation</w:t>
+      </w:r>
+    </w:p>
+    <w:p>
+      <w:proofErr w:type="spellStart"/>
+      <w:r>
+        <w:lastRenderedPageBreak/>
+        <w:t>corpinfo.address.</w:t>
+      </w:r>
+      <w:r>
+        <w:t>zipcode</w:t>
+      </w:r>
+      <w:proofErr w:type="spellEnd"/>
+      <w:r>
+        <w:t xml:space="preserve"> – Corporate’s</w:t>
+      </w:r>
+      <w:r>
+        <w:t xml:space="preserve"> </w:t>
+      </w:r>
+      <w:proofErr w:type="spellStart"/>
+      <w:r>
+        <w:t>zipcode</w:t>
+      </w:r>
+      <w:proofErr w:type="spellEnd"/>
+    </w:p>
+    <w:p>
+      <w:proofErr w:type="spellStart"/>
+      <w:r>
+        <w:t>corpinfo.</w:t>
+      </w:r>
+      <w:r>
+        <w:t>telephone</w:t>
+      </w:r>
+      <w:proofErr w:type="spellEnd"/>
+      <w:r>
+        <w:t xml:space="preserve"> </w:t>
+      </w:r>
+      <w:r>
+        <w:t xml:space="preserve"> – Corporate’s</w:t>
+      </w:r>
+      <w:r>
+        <w:t xml:space="preserve"> telephone</w:t>
+      </w:r>
+    </w:p>
+    <w:p>
+      <w:proofErr w:type="spellStart"/>
+      <w:r>
+        <w:t>corpinfo.</w:t>
+      </w:r>
+      <w:r>
+        <w:t>email</w:t>
+      </w:r>
+      <w:proofErr w:type="spellEnd"/>
+      <w:r>
+        <w:t xml:space="preserve"> – Corporate’s</w:t>
+      </w:r>
+      <w:r>
+        <w:t xml:space="preserve"> email address</w:t>
       </w:r>
     </w:p>
     <w:p>

</xml_diff>